<commit_message>
Dummy changes: generated files
</commit_message>
<xml_diff>
--- a/test/SHEN DT20170003/testoutput/award.docx
+++ b/test/SHEN DT20170003/testoutput/award.docx
@@ -1,6 +1,10 @@
 
 <file path=word/document.xml><?xml version="1.0" encoding="utf-8"?>
 <w:document xmlns:w="http://schemas.openxmlformats.org/wordprocessingml/2006/main">
-  <w:body/>
+  <w:body>
+    <w:sectPr>
+      <w:pgMar w:top="2153" w:bottom="2493" w:left="1796" w:right="1796" w:header="850" w:footer="2153"/>
+    </w:sectPr>
+  </w:body>
 </w:document>
 </file>
</xml_diff>